<commit_message>
Veri Madenciliği Yazıları Birleştirme
Josef reis ve ben reisin yazıları birleştirildi.
</commit_message>
<xml_diff>
--- a/Veri Madenciliği.docx
+++ b/Veri Madenciliği.docx
@@ -1,6 +1,6 @@
 
 <file path=word/document.xml><?xml version="1.0" encoding="utf-8"?>
-<w:document xmlns:ve="http://schemas.openxmlformats.org/markup-compatibility/2006" xmlns:o="urn:schemas-microsoft-com:office:office" xmlns:r="http://schemas.openxmlformats.org/officeDocument/2006/relationships" xmlns:m="http://schemas.openxmlformats.org/officeDocument/2006/math" xmlns:v="urn:schemas-microsoft-com:vml" xmlns:wp="http://schemas.openxmlformats.org/drawingml/2006/wordprocessingDrawing" xmlns:w10="urn:schemas-microsoft-com:office:word" xmlns:w="http://schemas.openxmlformats.org/wordprocessingml/2006/main" xmlns:wne="http://schemas.microsoft.com/office/word/2006/wordml">
+<w:document xmlns:wpc="http://schemas.microsoft.com/office/word/2010/wordprocessingCanvas" xmlns:cx="http://schemas.microsoft.com/office/drawing/2014/chartex" xmlns:cx1="http://schemas.microsoft.com/office/drawing/2015/9/8/chartex" xmlns:mc="http://schemas.openxmlformats.org/markup-compatibility/2006" xmlns:o="urn:schemas-microsoft-com:office:office" xmlns:r="http://schemas.openxmlformats.org/officeDocument/2006/relationships" xmlns:m="http://schemas.openxmlformats.org/officeDocument/2006/math" xmlns:v="urn:schemas-microsoft-com:vml" xmlns:wp14="http://schemas.microsoft.com/office/word/2010/wordprocessingDrawing" xmlns:wp="http://schemas.openxmlformats.org/drawingml/2006/wordprocessingDrawing" xmlns:w10="urn:schemas-microsoft-com:office:word" xmlns:w="http://schemas.openxmlformats.org/wordprocessingml/2006/main" xmlns:w14="http://schemas.microsoft.com/office/word/2010/wordml" xmlns:w15="http://schemas.microsoft.com/office/word/2012/wordml" xmlns:w16se="http://schemas.microsoft.com/office/word/2015/wordml/symex" xmlns:wpg="http://schemas.microsoft.com/office/word/2010/wordprocessingGroup" xmlns:wpi="http://schemas.microsoft.com/office/word/2010/wordprocessingInk" xmlns:wne="http://schemas.microsoft.com/office/word/2006/wordml" xmlns:wps="http://schemas.microsoft.com/office/word/2010/wordprocessingShape" mc:Ignorable="w14 w15 w16se wp14">
   <w:body>
     <w:p>
       <w:pPr>
@@ -34,17 +34,168 @@
     </w:p>
     <w:p>
       <w:r>
-        <w:t xml:space="preserve"> Veri madenciliği teknikleri geniş bir yelpazeyle iş zekası uygulamalarını müşteri profili gibi alanları desteklemek için kullanılabilir</w:t>
-      </w:r>
-    </w:p>
-    <w:p>
-      <w:r>
-        <w:t>Önemli iş sorularını cevaplayın "En karlı müşteriler kim?","Hangi ürünler direkt veya daha az satılabilir?" ve "Şirketin gelecek yıl için gelir tahmini nedir?" Bu sorulardan bazıları birlik analizi yapmaya motive etti (başlıklar 6,7) yeni bir veri analiz tekniklerine.</w:t>
-      </w:r>
-    </w:p>
-    <w:p>
-      <w:r>
-        <w:t xml:space="preserve">Tıp, Bilim ve Mühendislik, tıp ataştırmacıları bilim ve mühendislik, hızla biriken önemli anahtarlı verileri topluyor. Örneğin, önemli bir adım olarak Dünya'da iklim sistemi anlayışımızı geliştirmek. Nasa sürekli olarak arazi yüzeyini, okyanusları ve atmosferin küresel gözlemlerini üreten bir dizi dünya yörüngesinde uydu kullandı. Ancak, boyut ve uzay-zamansal veriden dolayı geleneksel </w:t>
+        <w:t>Tıp, Bilim ve Mühendislik, tıp araştırmacıları bilim ve mühendislik, hızla biriken önemli anahtarlı verileri topluyor. Örneğin, önemli bir adım olarak Dünya'da iklim sistemi anlayışımızı geliştirmek. NASA sürekli olarak arazi yüzeyini, okyanusları ve atmosferin küresel gözlemlerini üreten bir dizi dünya yörüngesinde uydu kullandı. Ancak, boyut ve uzay-zamansal veriden dolayı geleneksel yöntemler bu verilerin analizi için uygun değildi. Veri madenciliğinde geliştirilen teknikler dünya biliminde şu gibi soruların cevaplarına yardım edebilir "Kuraklık ve kasırgalar gibi ekosistem bozukluklarının frekansı ve yoğunluğuyla küresel ısınmanın arasında ne gibi ilişki vardır?" "Arazi yüzeyindeki sıcaklık ve yağış okyanus yüzeyine göre nasıldır?" ve "Bir bölgenin mevsim başlangıcını ve sonunu ne kadar iyi tahmin edebiliriz?"</w:t>
+      </w:r>
+    </w:p>
+    <w:p>
+      <w:r>
+        <w:t xml:space="preserve">Başka bir örnekle, moleküler biyoloji araştırmacıları büyük miktardaki </w:t>
+      </w:r>
+      <w:proofErr w:type="spellStart"/>
+      <w:r>
+        <w:t>genomik</w:t>
+      </w:r>
+      <w:proofErr w:type="spellEnd"/>
+      <w:r>
+        <w:t xml:space="preserve"> veriyi kullanmayı umuyorlar, halen yapı ve gen </w:t>
+      </w:r>
+      <w:proofErr w:type="spellStart"/>
+      <w:r>
+        <w:t>fonsiyonunu</w:t>
+      </w:r>
+      <w:proofErr w:type="spellEnd"/>
+      <w:r>
+        <w:t xml:space="preserve"> daha iyi anlamak için veri topluyorlar. Geçmişte,  moleküler biyolojideki geleneksel yöntemler bilim insanlarının bir seferde sadece birkaç gen üzerinde deney yapmasına izin veriyordu. Son günlerde </w:t>
+      </w:r>
+      <w:proofErr w:type="spellStart"/>
+      <w:r>
+        <w:t>mikrodizin</w:t>
+      </w:r>
+      <w:proofErr w:type="spellEnd"/>
+      <w:r>
+        <w:t xml:space="preserve"> teknolojisindeki buluşlar bilim insanları binlerce gen üzerindeki çeşitli davranışları karşılaştırmasını sağlamıştır. Bu tür karşılaştırmalar her bir genin fonksiyonunu belirlemeye yardım edebilir ve bazı hastalıklar için belli genleri izole edebilir. Ancak, gürültülü ve yüksek boyutlu veriler yeni veri analiz tipleri gerektirir. İlave olarak gen dizisi verilerinin analizi veri madenciliği adreslemek içinde kullanılabilir protein yapısı gibi diğer önemli biyolojik zorluklar, çoklu dizi hizalaması, biyomedikal yollar modelleme ve </w:t>
+      </w:r>
+      <w:proofErr w:type="spellStart"/>
+      <w:r>
+        <w:t>filogenetik</w:t>
+      </w:r>
+      <w:proofErr w:type="spellEnd"/>
+      <w:r>
+        <w:t>.</w:t>
+      </w:r>
+    </w:p>
+    <w:p>
+      <w:pPr>
+        <w:rPr>
+          <w:b/>
+          <w:sz w:val="28"/>
+          <w:szCs w:val="28"/>
+        </w:rPr>
+      </w:pPr>
+    </w:p>
+    <w:p>
+      <w:pPr>
+        <w:rPr>
+          <w:b/>
+          <w:sz w:val="28"/>
+          <w:szCs w:val="28"/>
+        </w:rPr>
+      </w:pPr>
+    </w:p>
+    <w:p>
+      <w:pPr>
+        <w:rPr>
+          <w:b/>
+          <w:sz w:val="28"/>
+          <w:szCs w:val="28"/>
+        </w:rPr>
+      </w:pPr>
+    </w:p>
+    <w:p>
+      <w:pPr>
+        <w:rPr>
+          <w:b/>
+          <w:sz w:val="28"/>
+          <w:szCs w:val="28"/>
+        </w:rPr>
+      </w:pPr>
+      <w:bookmarkStart w:id="0" w:name="_GoBack"/>
+      <w:bookmarkEnd w:id="0"/>
+      <w:r>
+        <w:rPr>
+          <w:b/>
+          <w:sz w:val="28"/>
+          <w:szCs w:val="28"/>
+        </w:rPr>
+        <w:lastRenderedPageBreak/>
+        <w:t>1.1 Veri madenciliği nedir?</w:t>
+      </w:r>
+    </w:p>
+    <w:p>
+      <w:r>
+        <w:t xml:space="preserve">Veri madenciliği işlemi büyük veri ambarından yararlı bilgileri otomatik olarak bulma işlemidir. Veri madenciliği teknikleri büyük verilerden yeni bilgiyi ve kullanışlı kalıpları bulmak için kullanılır. Ayrıca gelecekteki gözlemin sonucunu tahmin yeteneğini sağlar, böylece yeni müşteri geldiğinde mağazada 100$’dan fazla harcayacağını tahmin edebiliriz. Veri madenciliğinin görevinin tüm bilgilerin keşfi olduğu düşünülmüyor. Örneğin, bir </w:t>
+      </w:r>
+      <w:proofErr w:type="spellStart"/>
+      <w:r>
+        <w:t>veritabanı</w:t>
+      </w:r>
+      <w:proofErr w:type="spellEnd"/>
+      <w:r>
+        <w:t xml:space="preserve"> yönetimini kullanırken bireysel kayıtları arama veya web sayfası üzerinden belirli aramaların sorgusu, İnternet arama motorundan bilgi alma alanıyla ilgili. Görevlerin böyle olmasına rağmen önemli ve karmaşık algoritmalar kullanımını içerebilir ve veri yapıları, bilgileri etkin bir şekilde düzenlemek ve almak için endeks yapılar oluşturmak için geleneksel bilgisayar bilimi tekniklerine ve verilerin açık özelliklerine güvenir. Her şeye rağmen, bilgi alma sistemlerini geliştirmek için veri madenciliği teknikleri kullanılmıştır.</w:t>
+      </w:r>
+    </w:p>
+    <w:p/>
+    <w:p>
+      <w:r>
+        <w:t xml:space="preserve"> Veri madenciliği teknikleri geniş bir yelpazeyle iş </w:t>
+      </w:r>
+      <w:proofErr w:type="gramStart"/>
+      <w:r>
+        <w:t>zekası</w:t>
+      </w:r>
+      <w:proofErr w:type="gramEnd"/>
+      <w:r>
+        <w:t xml:space="preserve"> uygulamalarını müşteri profili gibi alanları </w:t>
+      </w:r>
+      <w:proofErr w:type="gramStart"/>
+      <w:r>
+        <w:t>desteklemek</w:t>
+      </w:r>
+      <w:proofErr w:type="gramEnd"/>
+      <w:r>
+        <w:t xml:space="preserve"> için kullanılabilir</w:t>
+      </w:r>
+    </w:p>
+    <w:p>
+      <w:r>
+        <w:t xml:space="preserve">Önemli iş sorularını cevaplayın "En karlı müşteriler </w:t>
+      </w:r>
+      <w:proofErr w:type="spellStart"/>
+      <w:r>
+        <w:t>kim?","Hangi</w:t>
+      </w:r>
+      <w:proofErr w:type="spellEnd"/>
+      <w:r>
+        <w:t xml:space="preserve"> ürünler direkt veya daha az </w:t>
+      </w:r>
+      <w:proofErr w:type="gramStart"/>
+      <w:r>
+        <w:t>satılabilir</w:t>
+      </w:r>
+      <w:proofErr w:type="gramEnd"/>
+      <w:r>
+        <w:t>?" ve "Şirketin gelecek yıl için gelir tahmini nedir?" Bu sorulardan bazıları birlik analizi yapmaya motive etti (başlıklar 6,7) yeni bir veri analiz tekniklerine.</w:t>
+      </w:r>
+    </w:p>
+    <w:p>
+      <w:r>
+        <w:t xml:space="preserve">Tıp, Bilim ve Mühendislik, tıp </w:t>
+      </w:r>
+      <w:proofErr w:type="spellStart"/>
+      <w:r>
+        <w:t>ataştırmacıları</w:t>
+      </w:r>
+      <w:proofErr w:type="spellEnd"/>
+      <w:r>
+        <w:t xml:space="preserve"> bilim ve mühendislik, hızla biriken önemli anahtarlı verileri topluyor. Örneğin, önemli bir adım olarak Dünya'da iklim sistemi anlayışımızı geliştirmek. </w:t>
+      </w:r>
+      <w:proofErr w:type="spellStart"/>
+      <w:r>
+        <w:t>Nasa</w:t>
+      </w:r>
+      <w:proofErr w:type="spellEnd"/>
+      <w:r>
+        <w:t xml:space="preserve"> sürekli olarak arazi yüzeyini, okyanusları ve atmosferin küresel gözlemlerini üreten bir dizi dünya yörüngesinde uydu kullandı. Ancak, boyut ve uzay-zamansal veriden dolayı geleneksel </w:t>
       </w:r>
       <w:r>
         <w:t xml:space="preserve">işlemler </w:t>
@@ -86,7 +237,17 @@
         <w:t xml:space="preserve"> bilgi keşf</w:t>
       </w:r>
       <w:r>
-        <w:t xml:space="preserve">inin ayrılmaz bir parçasıdır. Bu işlem,veri madenciliğinin veri önişleminden son işlemine kadar bir dizi dönüşüm adımından oluşur. </w:t>
+        <w:t xml:space="preserve">inin ayrılmaz bir parçasıdır. Bu </w:t>
+      </w:r>
+      <w:proofErr w:type="spellStart"/>
+      <w:proofErr w:type="gramStart"/>
+      <w:r>
+        <w:t>işlem,veri</w:t>
+      </w:r>
+      <w:proofErr w:type="spellEnd"/>
+      <w:proofErr w:type="gramEnd"/>
+      <w:r>
+        <w:t xml:space="preserve"> madenciliğinin veri önişleminden son işlemine kadar bir dizi dönüşüm adımından oluşur. </w:t>
       </w:r>
     </w:p>
     <w:p>
@@ -94,17 +255,21 @@
         <w:t xml:space="preserve">Giriş verisi </w:t>
       </w:r>
       <w:r>
-        <w:t xml:space="preserve">çeşitli biçimlerde tutulabilir(düz dosyalar, tablolar veya ilişkisel tablolar) ve merkezi veri deposunda bulunabilir veya birden fazla siteye dağıtılmış olarak bulunabilir. Ön işlemenin amacı ham </w:t>
-      </w:r>
-      <w:r>
-        <w:lastRenderedPageBreak/>
-        <w:t xml:space="preserve">giriş verisini bir sonraki analiz için uygun bir formata çevirmektir. </w:t>
-      </w:r>
-      <w:r>
-        <w:t>Veri ön işlemeye dahil olan adımlar, birden fazla kaynaktan gelen verilerin birleştirilmesi, gürültünün giderilmesi ve gözlemlerin tekrarlanması için verilerin temizlenmesi ve eldeki veri madenciliği göreviyle ilgili kayıtların ve özelliklerin seçilmesini içerir.Verilerin toplanıp saklanmasının birçok yolu nedeniyle, veri ön işleme, genel bilgi bulma sürecinde belki de en zahmetli ve zaman alıcı adımdır.</w:t>
-      </w:r>
-      <w:bookmarkStart w:id="0" w:name="_GoBack"/>
-      <w:bookmarkEnd w:id="0"/>
+        <w:t xml:space="preserve">çeşitli biçimlerde tutulabilir(düz dosyalar, tablolar veya ilişkisel tablolar) ve merkezi veri deposunda bulunabilir veya birden fazla siteye dağıtılmış olarak bulunabilir. Ön işlemenin amacı ham giriş verisini bir sonraki analiz için uygun bir formata çevirmektir. </w:t>
+      </w:r>
+      <w:r>
+        <w:t xml:space="preserve">Veri ön işlemeye dahil olan adımlar, birden fazla kaynaktan gelen verilerin birleştirilmesi, gürültünün giderilmesi ve gözlemlerin tekrarlanması için verilerin temizlenmesi ve eldeki veri madenciliği göreviyle ilgili kayıtların ve özelliklerin seçilmesini </w:t>
+      </w:r>
+      <w:proofErr w:type="spellStart"/>
+      <w:proofErr w:type="gramStart"/>
+      <w:r>
+        <w:t>içerir.Verilerin</w:t>
+      </w:r>
+      <w:proofErr w:type="spellEnd"/>
+      <w:proofErr w:type="gramEnd"/>
+      <w:r>
+        <w:t xml:space="preserve"> toplanıp saklanmasının birçok yolu nedeniyle, veri ön işleme, genel bilgi bulma sürecinde belki de en zahmetli ve zaman alıcı adımdır.</w:t>
+      </w:r>
     </w:p>
     <w:p/>
     <w:p/>
@@ -120,7 +285,7 @@
 </file>
 
 <file path=word/styles.xml><?xml version="1.0" encoding="utf-8"?>
-<w:styles xmlns:r="http://schemas.openxmlformats.org/officeDocument/2006/relationships" xmlns:w="http://schemas.openxmlformats.org/wordprocessingml/2006/main">
+<w:styles xmlns:mc="http://schemas.openxmlformats.org/markup-compatibility/2006" xmlns:r="http://schemas.openxmlformats.org/officeDocument/2006/relationships" xmlns:w="http://schemas.openxmlformats.org/wordprocessingml/2006/main" xmlns:w14="http://schemas.microsoft.com/office/word/2010/wordml" xmlns:w15="http://schemas.microsoft.com/office/word/2012/wordml" xmlns:w16se="http://schemas.microsoft.com/office/word/2015/wordml/symex" mc:Ignorable="w14 w15 w16se">
   <w:docDefaults>
     <w:rPrDefault>
       <w:rPr>
@@ -136,144 +301,378 @@
       </w:pPr>
     </w:pPrDefault>
   </w:docDefaults>
-  <w:latentStyles w:defLockedState="0" w:defUIPriority="99" w:defSemiHidden="1" w:defUnhideWhenUsed="1" w:defQFormat="0" w:count="267">
-    <w:lsdException w:name="Normal" w:semiHidden="0" w:uiPriority="0" w:unhideWhenUsed="0" w:qFormat="1"/>
-    <w:lsdException w:name="heading 1" w:semiHidden="0" w:uiPriority="9" w:unhideWhenUsed="0" w:qFormat="1"/>
-    <w:lsdException w:name="heading 2" w:uiPriority="9" w:qFormat="1"/>
-    <w:lsdException w:name="heading 3" w:uiPriority="9" w:qFormat="1"/>
-    <w:lsdException w:name="heading 4" w:uiPriority="9" w:qFormat="1"/>
-    <w:lsdException w:name="heading 5" w:uiPriority="9" w:qFormat="1"/>
-    <w:lsdException w:name="heading 6" w:uiPriority="9" w:qFormat="1"/>
-    <w:lsdException w:name="heading 7" w:uiPriority="9" w:qFormat="1"/>
-    <w:lsdException w:name="heading 8" w:uiPriority="9" w:qFormat="1"/>
-    <w:lsdException w:name="heading 9" w:uiPriority="9" w:qFormat="1"/>
-    <w:lsdException w:name="toc 1" w:uiPriority="39"/>
-    <w:lsdException w:name="toc 2" w:uiPriority="39"/>
-    <w:lsdException w:name="toc 3" w:uiPriority="39"/>
-    <w:lsdException w:name="toc 4" w:uiPriority="39"/>
-    <w:lsdException w:name="toc 5" w:uiPriority="39"/>
-    <w:lsdException w:name="toc 6" w:uiPriority="39"/>
-    <w:lsdException w:name="toc 7" w:uiPriority="39"/>
-    <w:lsdException w:name="toc 8" w:uiPriority="39"/>
-    <w:lsdException w:name="toc 9" w:uiPriority="39"/>
-    <w:lsdException w:name="caption" w:uiPriority="35" w:qFormat="1"/>
-    <w:lsdException w:name="Title" w:semiHidden="0" w:uiPriority="10" w:unhideWhenUsed="0" w:qFormat="1"/>
-    <w:lsdException w:name="Default Paragraph Font" w:uiPriority="1"/>
-    <w:lsdException w:name="Subtitle" w:semiHidden="0" w:uiPriority="11" w:unhideWhenUsed="0" w:qFormat="1"/>
-    <w:lsdException w:name="Strong" w:semiHidden="0" w:uiPriority="22" w:unhideWhenUsed="0" w:qFormat="1"/>
-    <w:lsdException w:name="Emphasis" w:semiHidden="0" w:uiPriority="20" w:unhideWhenUsed="0" w:qFormat="1"/>
-    <w:lsdException w:name="Table Grid" w:semiHidden="0" w:uiPriority="39" w:unhideWhenUsed="0"/>
-    <w:lsdException w:name="Placeholder Text" w:unhideWhenUsed="0"/>
-    <w:lsdException w:name="No Spacing" w:semiHidden="0" w:uiPriority="1" w:unhideWhenUsed="0" w:qFormat="1"/>
-    <w:lsdException w:name="Light Shading" w:semiHidden="0" w:uiPriority="60" w:unhideWhenUsed="0"/>
-    <w:lsdException w:name="Light List" w:semiHidden="0" w:uiPriority="61" w:unhideWhenUsed="0"/>
-    <w:lsdException w:name="Light Grid" w:semiHidden="0" w:uiPriority="62" w:unhideWhenUsed="0"/>
-    <w:lsdException w:name="Medium Shading 1" w:semiHidden="0" w:uiPriority="63" w:unhideWhenUsed="0"/>
-    <w:lsdException w:name="Medium Shading 2" w:semiHidden="0" w:uiPriority="64" w:unhideWhenUsed="0"/>
-    <w:lsdException w:name="Medium List 1" w:semiHidden="0" w:uiPriority="65" w:unhideWhenUsed="0"/>
-    <w:lsdException w:name="Medium List 2" w:semiHidden="0" w:uiPriority="66" w:unhideWhenUsed="0"/>
-    <w:lsdException w:name="Medium Grid 1" w:semiHidden="0" w:uiPriority="67" w:unhideWhenUsed="0"/>
-    <w:lsdException w:name="Medium Grid 2" w:semiHidden="0" w:uiPriority="68" w:unhideWhenUsed="0"/>
-    <w:lsdException w:name="Medium Grid 3" w:semiHidden="0" w:uiPriority="69" w:unhideWhenUsed="0"/>
-    <w:lsdException w:name="Dark List" w:semiHidden="0" w:uiPriority="70" w:unhideWhenUsed="0"/>
-    <w:lsdException w:name="Colorful Shading" w:semiHidden="0" w:uiPriority="71" w:unhideWhenUsed="0"/>
-    <w:lsdException w:name="Colorful List" w:semiHidden="0" w:uiPriority="72" w:unhideWhenUsed="0"/>
-    <w:lsdException w:name="Colorful Grid" w:semiHidden="0" w:uiPriority="73" w:unhideWhenUsed="0"/>
-    <w:lsdException w:name="Light Shading Accent 1" w:semiHidden="0" w:uiPriority="60" w:unhideWhenUsed="0"/>
-    <w:lsdException w:name="Light List Accent 1" w:semiHidden="0" w:uiPriority="61" w:unhideWhenUsed="0"/>
-    <w:lsdException w:name="Light Grid Accent 1" w:semiHidden="0" w:uiPriority="62" w:unhideWhenUsed="0"/>
-    <w:lsdException w:name="Medium Shading 1 Accent 1" w:semiHidden="0" w:uiPriority="63" w:unhideWhenUsed="0"/>
-    <w:lsdException w:name="Medium Shading 2 Accent 1" w:semiHidden="0" w:uiPriority="64" w:unhideWhenUsed="0"/>
-    <w:lsdException w:name="Medium List 1 Accent 1" w:semiHidden="0" w:uiPriority="65" w:unhideWhenUsed="0"/>
-    <w:lsdException w:name="Revision" w:unhideWhenUsed="0"/>
-    <w:lsdException w:name="List Paragraph" w:semiHidden="0" w:uiPriority="34" w:unhideWhenUsed="0" w:qFormat="1"/>
-    <w:lsdException w:name="Quote" w:semiHidden="0" w:uiPriority="29" w:unhideWhenUsed="0" w:qFormat="1"/>
-    <w:lsdException w:name="Intense Quote" w:semiHidden="0" w:uiPriority="30" w:unhideWhenUsed="0" w:qFormat="1"/>
-    <w:lsdException w:name="Medium List 2 Accent 1" w:semiHidden="0" w:uiPriority="66" w:unhideWhenUsed="0"/>
-    <w:lsdException w:name="Medium Grid 1 Accent 1" w:semiHidden="0" w:uiPriority="67" w:unhideWhenUsed="0"/>
-    <w:lsdException w:name="Medium Grid 2 Accent 1" w:semiHidden="0" w:uiPriority="68" w:unhideWhenUsed="0"/>
-    <w:lsdException w:name="Medium Grid 3 Accent 1" w:semiHidden="0" w:uiPriority="69" w:unhideWhenUsed="0"/>
-    <w:lsdException w:name="Dark List Accent 1" w:semiHidden="0" w:uiPriority="70" w:unhideWhenUsed="0"/>
-    <w:lsdException w:name="Colorful Shading Accent 1" w:semiHidden="0" w:uiPriority="71" w:unhideWhenUsed="0"/>
-    <w:lsdException w:name="Colorful List Accent 1" w:semiHidden="0" w:uiPriority="72" w:unhideWhenUsed="0"/>
-    <w:lsdException w:name="Colorful Grid Accent 1" w:semiHidden="0" w:uiPriority="73" w:unhideWhenUsed="0"/>
-    <w:lsdException w:name="Light Shading Accent 2" w:semiHidden="0" w:uiPriority="60" w:unhideWhenUsed="0"/>
-    <w:lsdException w:name="Light List Accent 2" w:semiHidden="0" w:uiPriority="61" w:unhideWhenUsed="0"/>
-    <w:lsdException w:name="Light Grid Accent 2" w:semiHidden="0" w:uiPriority="62" w:unhideWhenUsed="0"/>
-    <w:lsdException w:name="Medium Shading 1 Accent 2" w:semiHidden="0" w:uiPriority="63" w:unhideWhenUsed="0"/>
-    <w:lsdException w:name="Medium Shading 2 Accent 2" w:semiHidden="0" w:uiPriority="64" w:unhideWhenUsed="0"/>
-    <w:lsdException w:name="Medium List 1 Accent 2" w:semiHidden="0" w:uiPriority="65" w:unhideWhenUsed="0"/>
-    <w:lsdException w:name="Medium List 2 Accent 2" w:semiHidden="0" w:uiPriority="66" w:unhideWhenUsed="0"/>
-    <w:lsdException w:name="Medium Grid 1 Accent 2" w:semiHidden="0" w:uiPriority="67" w:unhideWhenUsed="0"/>
-    <w:lsdException w:name="Medium Grid 2 Accent 2" w:semiHidden="0" w:uiPriority="68" w:unhideWhenUsed="0"/>
-    <w:lsdException w:name="Medium Grid 3 Accent 2" w:semiHidden="0" w:uiPriority="69" w:unhideWhenUsed="0"/>
-    <w:lsdException w:name="Dark List Accent 2" w:semiHidden="0" w:uiPriority="70" w:unhideWhenUsed="0"/>
-    <w:lsdException w:name="Colorful Shading Accent 2" w:semiHidden="0" w:uiPriority="71" w:unhideWhenUsed="0"/>
-    <w:lsdException w:name="Colorful List Accent 2" w:semiHidden="0" w:uiPriority="72" w:unhideWhenUsed="0"/>
-    <w:lsdException w:name="Colorful Grid Accent 2" w:semiHidden="0" w:uiPriority="73" w:unhideWhenUsed="0"/>
-    <w:lsdException w:name="Light Shading Accent 3" w:semiHidden="0" w:uiPriority="60" w:unhideWhenUsed="0"/>
-    <w:lsdException w:name="Light List Accent 3" w:semiHidden="0" w:uiPriority="61" w:unhideWhenUsed="0"/>
-    <w:lsdException w:name="Light Grid Accent 3" w:semiHidden="0" w:uiPriority="62" w:unhideWhenUsed="0"/>
-    <w:lsdException w:name="Medium Shading 1 Accent 3" w:semiHidden="0" w:uiPriority="63" w:unhideWhenUsed="0"/>
-    <w:lsdException w:name="Medium Shading 2 Accent 3" w:semiHidden="0" w:uiPriority="64" w:unhideWhenUsed="0"/>
-    <w:lsdException w:name="Medium List 1 Accent 3" w:semiHidden="0" w:uiPriority="65" w:unhideWhenUsed="0"/>
-    <w:lsdException w:name="Medium List 2 Accent 3" w:semiHidden="0" w:uiPriority="66" w:unhideWhenUsed="0"/>
-    <w:lsdException w:name="Medium Grid 1 Accent 3" w:semiHidden="0" w:uiPriority="67" w:unhideWhenUsed="0"/>
-    <w:lsdException w:name="Medium Grid 2 Accent 3" w:semiHidden="0" w:uiPriority="68" w:unhideWhenUsed="0"/>
-    <w:lsdException w:name="Medium Grid 3 Accent 3" w:semiHidden="0" w:uiPriority="69" w:unhideWhenUsed="0"/>
-    <w:lsdException w:name="Dark List Accent 3" w:semiHidden="0" w:uiPriority="70" w:unhideWhenUsed="0"/>
-    <w:lsdException w:name="Colorful Shading Accent 3" w:semiHidden="0" w:uiPriority="71" w:unhideWhenUsed="0"/>
-    <w:lsdException w:name="Colorful List Accent 3" w:semiHidden="0" w:uiPriority="72" w:unhideWhenUsed="0"/>
-    <w:lsdException w:name="Colorful Grid Accent 3" w:semiHidden="0" w:uiPriority="73" w:unhideWhenUsed="0"/>
-    <w:lsdException w:name="Light Shading Accent 4" w:semiHidden="0" w:uiPriority="60" w:unhideWhenUsed="0"/>
-    <w:lsdException w:name="Light List Accent 4" w:semiHidden="0" w:uiPriority="61" w:unhideWhenUsed="0"/>
-    <w:lsdException w:name="Light Grid Accent 4" w:semiHidden="0" w:uiPriority="62" w:unhideWhenUsed="0"/>
-    <w:lsdException w:name="Medium Shading 1 Accent 4" w:semiHidden="0" w:uiPriority="63" w:unhideWhenUsed="0"/>
-    <w:lsdException w:name="Medium Shading 2 Accent 4" w:semiHidden="0" w:uiPriority="64" w:unhideWhenUsed="0"/>
-    <w:lsdException w:name="Medium List 1 Accent 4" w:semiHidden="0" w:uiPriority="65" w:unhideWhenUsed="0"/>
-    <w:lsdException w:name="Medium List 2 Accent 4" w:semiHidden="0" w:uiPriority="66" w:unhideWhenUsed="0"/>
-    <w:lsdException w:name="Medium Grid 1 Accent 4" w:semiHidden="0" w:uiPriority="67" w:unhideWhenUsed="0"/>
-    <w:lsdException w:name="Medium Grid 2 Accent 4" w:semiHidden="0" w:uiPriority="68" w:unhideWhenUsed="0"/>
-    <w:lsdException w:name="Medium Grid 3 Accent 4" w:semiHidden="0" w:uiPriority="69" w:unhideWhenUsed="0"/>
-    <w:lsdException w:name="Dark List Accent 4" w:semiHidden="0" w:uiPriority="70" w:unhideWhenUsed="0"/>
-    <w:lsdException w:name="Colorful Shading Accent 4" w:semiHidden="0" w:uiPriority="71" w:unhideWhenUsed="0"/>
-    <w:lsdException w:name="Colorful List Accent 4" w:semiHidden="0" w:uiPriority="72" w:unhideWhenUsed="0"/>
-    <w:lsdException w:name="Colorful Grid Accent 4" w:semiHidden="0" w:uiPriority="73" w:unhideWhenUsed="0"/>
-    <w:lsdException w:name="Light Shading Accent 5" w:semiHidden="0" w:uiPriority="60" w:unhideWhenUsed="0"/>
-    <w:lsdException w:name="Light List Accent 5" w:semiHidden="0" w:uiPriority="61" w:unhideWhenUsed="0"/>
-    <w:lsdException w:name="Light Grid Accent 5" w:semiHidden="0" w:uiPriority="62" w:unhideWhenUsed="0"/>
-    <w:lsdException w:name="Medium Shading 1 Accent 5" w:semiHidden="0" w:uiPriority="63" w:unhideWhenUsed="0"/>
-    <w:lsdException w:name="Medium Shading 2 Accent 5" w:semiHidden="0" w:uiPriority="64" w:unhideWhenUsed="0"/>
-    <w:lsdException w:name="Medium List 1 Accent 5" w:semiHidden="0" w:uiPriority="65" w:unhideWhenUsed="0"/>
-    <w:lsdException w:name="Medium List 2 Accent 5" w:semiHidden="0" w:uiPriority="66" w:unhideWhenUsed="0"/>
-    <w:lsdException w:name="Medium Grid 1 Accent 5" w:semiHidden="0" w:uiPriority="67" w:unhideWhenUsed="0"/>
-    <w:lsdException w:name="Medium Grid 2 Accent 5" w:semiHidden="0" w:uiPriority="68" w:unhideWhenUsed="0"/>
-    <w:lsdException w:name="Medium Grid 3 Accent 5" w:semiHidden="0" w:uiPriority="69" w:unhideWhenUsed="0"/>
-    <w:lsdException w:name="Dark List Accent 5" w:semiHidden="0" w:uiPriority="70" w:unhideWhenUsed="0"/>
-    <w:lsdException w:name="Colorful Shading Accent 5" w:semiHidden="0" w:uiPriority="71" w:unhideWhenUsed="0"/>
-    <w:lsdException w:name="Colorful List Accent 5" w:semiHidden="0" w:uiPriority="72" w:unhideWhenUsed="0"/>
-    <w:lsdException w:name="Colorful Grid Accent 5" w:semiHidden="0" w:uiPriority="73" w:unhideWhenUsed="0"/>
-    <w:lsdException w:name="Light Shading Accent 6" w:semiHidden="0" w:uiPriority="60" w:unhideWhenUsed="0"/>
-    <w:lsdException w:name="Light List Accent 6" w:semiHidden="0" w:uiPriority="61" w:unhideWhenUsed="0"/>
-    <w:lsdException w:name="Light Grid Accent 6" w:semiHidden="0" w:uiPriority="62" w:unhideWhenUsed="0"/>
-    <w:lsdException w:name="Medium Shading 1 Accent 6" w:semiHidden="0" w:uiPriority="63" w:unhideWhenUsed="0"/>
-    <w:lsdException w:name="Medium Shading 2 Accent 6" w:semiHidden="0" w:uiPriority="64" w:unhideWhenUsed="0"/>
-    <w:lsdException w:name="Medium List 1 Accent 6" w:semiHidden="0" w:uiPriority="65" w:unhideWhenUsed="0"/>
-    <w:lsdException w:name="Medium List 2 Accent 6" w:semiHidden="0" w:uiPriority="66" w:unhideWhenUsed="0"/>
-    <w:lsdException w:name="Medium Grid 1 Accent 6" w:semiHidden="0" w:uiPriority="67" w:unhideWhenUsed="0"/>
-    <w:lsdException w:name="Medium Grid 2 Accent 6" w:semiHidden="0" w:uiPriority="68" w:unhideWhenUsed="0"/>
-    <w:lsdException w:name="Medium Grid 3 Accent 6" w:semiHidden="0" w:uiPriority="69" w:unhideWhenUsed="0"/>
-    <w:lsdException w:name="Dark List Accent 6" w:semiHidden="0" w:uiPriority="70" w:unhideWhenUsed="0"/>
-    <w:lsdException w:name="Colorful Shading Accent 6" w:semiHidden="0" w:uiPriority="71" w:unhideWhenUsed="0"/>
-    <w:lsdException w:name="Colorful List Accent 6" w:semiHidden="0" w:uiPriority="72" w:unhideWhenUsed="0"/>
-    <w:lsdException w:name="Colorful Grid Accent 6" w:semiHidden="0" w:uiPriority="73" w:unhideWhenUsed="0"/>
-    <w:lsdException w:name="Subtle Emphasis" w:semiHidden="0" w:uiPriority="19" w:unhideWhenUsed="0" w:qFormat="1"/>
-    <w:lsdException w:name="Intense Emphasis" w:semiHidden="0" w:uiPriority="21" w:unhideWhenUsed="0" w:qFormat="1"/>
-    <w:lsdException w:name="Subtle Reference" w:semiHidden="0" w:uiPriority="31" w:unhideWhenUsed="0" w:qFormat="1"/>
-    <w:lsdException w:name="Intense Reference" w:semiHidden="0" w:uiPriority="32" w:unhideWhenUsed="0" w:qFormat="1"/>
-    <w:lsdException w:name="Book Title" w:semiHidden="0" w:uiPriority="33" w:unhideWhenUsed="0" w:qFormat="1"/>
-    <w:lsdException w:name="Bibliography" w:uiPriority="37"/>
-    <w:lsdException w:name="TOC Heading" w:uiPriority="39" w:qFormat="1"/>
+  <w:latentStyles w:defLockedState="0" w:defUIPriority="99" w:defSemiHidden="0" w:defUnhideWhenUsed="0" w:defQFormat="0" w:count="371">
+    <w:lsdException w:name="Normal" w:uiPriority="0" w:qFormat="1"/>
+    <w:lsdException w:name="heading 1" w:uiPriority="9" w:qFormat="1"/>
+    <w:lsdException w:name="heading 2" w:semiHidden="1" w:uiPriority="9" w:unhideWhenUsed="1" w:qFormat="1"/>
+    <w:lsdException w:name="heading 3" w:semiHidden="1" w:uiPriority="9" w:unhideWhenUsed="1" w:qFormat="1"/>
+    <w:lsdException w:name="heading 4" w:semiHidden="1" w:uiPriority="9" w:unhideWhenUsed="1" w:qFormat="1"/>
+    <w:lsdException w:name="heading 5" w:semiHidden="1" w:uiPriority="9" w:unhideWhenUsed="1" w:qFormat="1"/>
+    <w:lsdException w:name="heading 6" w:semiHidden="1" w:uiPriority="9" w:unhideWhenUsed="1" w:qFormat="1"/>
+    <w:lsdException w:name="heading 7" w:semiHidden="1" w:uiPriority="9" w:unhideWhenUsed="1" w:qFormat="1"/>
+    <w:lsdException w:name="heading 8" w:semiHidden="1" w:uiPriority="9" w:unhideWhenUsed="1" w:qFormat="1"/>
+    <w:lsdException w:name="heading 9" w:semiHidden="1" w:uiPriority="9" w:unhideWhenUsed="1" w:qFormat="1"/>
+    <w:lsdException w:name="index 1" w:semiHidden="1" w:unhideWhenUsed="1"/>
+    <w:lsdException w:name="index 2" w:semiHidden="1" w:unhideWhenUsed="1"/>
+    <w:lsdException w:name="index 3" w:semiHidden="1" w:unhideWhenUsed="1"/>
+    <w:lsdException w:name="index 4" w:semiHidden="1" w:unhideWhenUsed="1"/>
+    <w:lsdException w:name="index 5" w:semiHidden="1" w:unhideWhenUsed="1"/>
+    <w:lsdException w:name="index 6" w:semiHidden="1" w:unhideWhenUsed="1"/>
+    <w:lsdException w:name="index 7" w:semiHidden="1" w:unhideWhenUsed="1"/>
+    <w:lsdException w:name="index 8" w:semiHidden="1" w:unhideWhenUsed="1"/>
+    <w:lsdException w:name="index 9" w:semiHidden="1" w:unhideWhenUsed="1"/>
+    <w:lsdException w:name="toc 1" w:semiHidden="1" w:uiPriority="39" w:unhideWhenUsed="1"/>
+    <w:lsdException w:name="toc 2" w:semiHidden="1" w:uiPriority="39" w:unhideWhenUsed="1"/>
+    <w:lsdException w:name="toc 3" w:semiHidden="1" w:uiPriority="39" w:unhideWhenUsed="1"/>
+    <w:lsdException w:name="toc 4" w:semiHidden="1" w:uiPriority="39" w:unhideWhenUsed="1"/>
+    <w:lsdException w:name="toc 5" w:semiHidden="1" w:uiPriority="39" w:unhideWhenUsed="1"/>
+    <w:lsdException w:name="toc 6" w:semiHidden="1" w:uiPriority="39" w:unhideWhenUsed="1"/>
+    <w:lsdException w:name="toc 7" w:semiHidden="1" w:uiPriority="39" w:unhideWhenUsed="1"/>
+    <w:lsdException w:name="toc 8" w:semiHidden="1" w:uiPriority="39" w:unhideWhenUsed="1"/>
+    <w:lsdException w:name="toc 9" w:semiHidden="1" w:uiPriority="39" w:unhideWhenUsed="1"/>
+    <w:lsdException w:name="Normal Indent" w:semiHidden="1" w:unhideWhenUsed="1"/>
+    <w:lsdException w:name="footnote text" w:semiHidden="1" w:unhideWhenUsed="1"/>
+    <w:lsdException w:name="annotation text" w:semiHidden="1" w:unhideWhenUsed="1"/>
+    <w:lsdException w:name="header" w:semiHidden="1" w:unhideWhenUsed="1"/>
+    <w:lsdException w:name="footer" w:semiHidden="1" w:unhideWhenUsed="1"/>
+    <w:lsdException w:name="index heading" w:semiHidden="1" w:unhideWhenUsed="1"/>
+    <w:lsdException w:name="caption" w:semiHidden="1" w:uiPriority="35" w:unhideWhenUsed="1" w:qFormat="1"/>
+    <w:lsdException w:name="table of figures" w:semiHidden="1" w:unhideWhenUsed="1"/>
+    <w:lsdException w:name="envelope address" w:semiHidden="1" w:unhideWhenUsed="1"/>
+    <w:lsdException w:name="envelope return" w:semiHidden="1" w:unhideWhenUsed="1"/>
+    <w:lsdException w:name="footnote reference" w:semiHidden="1" w:unhideWhenUsed="1"/>
+    <w:lsdException w:name="annotation reference" w:semiHidden="1" w:unhideWhenUsed="1"/>
+    <w:lsdException w:name="line number" w:semiHidden="1" w:unhideWhenUsed="1"/>
+    <w:lsdException w:name="page number" w:semiHidden="1" w:unhideWhenUsed="1"/>
+    <w:lsdException w:name="endnote reference" w:semiHidden="1" w:unhideWhenUsed="1"/>
+    <w:lsdException w:name="endnote text" w:semiHidden="1" w:unhideWhenUsed="1"/>
+    <w:lsdException w:name="table of authorities" w:semiHidden="1" w:unhideWhenUsed="1"/>
+    <w:lsdException w:name="macro" w:semiHidden="1" w:unhideWhenUsed="1"/>
+    <w:lsdException w:name="toa heading" w:semiHidden="1" w:unhideWhenUsed="1"/>
+    <w:lsdException w:name="List" w:semiHidden="1" w:unhideWhenUsed="1"/>
+    <w:lsdException w:name="List Bullet" w:semiHidden="1" w:unhideWhenUsed="1"/>
+    <w:lsdException w:name="List Number" w:semiHidden="1" w:unhideWhenUsed="1"/>
+    <w:lsdException w:name="List 2" w:semiHidden="1" w:unhideWhenUsed="1"/>
+    <w:lsdException w:name="List 3" w:semiHidden="1" w:unhideWhenUsed="1"/>
+    <w:lsdException w:name="List 4" w:semiHidden="1" w:unhideWhenUsed="1"/>
+    <w:lsdException w:name="List 5" w:semiHidden="1" w:unhideWhenUsed="1"/>
+    <w:lsdException w:name="List Bullet 2" w:semiHidden="1" w:unhideWhenUsed="1"/>
+    <w:lsdException w:name="List Bullet 3" w:semiHidden="1" w:unhideWhenUsed="1"/>
+    <w:lsdException w:name="List Bullet 4" w:semiHidden="1" w:unhideWhenUsed="1"/>
+    <w:lsdException w:name="List Bullet 5" w:semiHidden="1" w:unhideWhenUsed="1"/>
+    <w:lsdException w:name="List Number 2" w:semiHidden="1" w:unhideWhenUsed="1"/>
+    <w:lsdException w:name="List Number 3" w:semiHidden="1" w:unhideWhenUsed="1"/>
+    <w:lsdException w:name="List Number 4" w:semiHidden="1" w:unhideWhenUsed="1"/>
+    <w:lsdException w:name="List Number 5" w:semiHidden="1" w:unhideWhenUsed="1"/>
+    <w:lsdException w:name="Title" w:uiPriority="10" w:qFormat="1"/>
+    <w:lsdException w:name="Closing" w:semiHidden="1" w:unhideWhenUsed="1"/>
+    <w:lsdException w:name="Signature" w:semiHidden="1" w:unhideWhenUsed="1"/>
+    <w:lsdException w:name="Default Paragraph Font" w:semiHidden="1" w:uiPriority="1" w:unhideWhenUsed="1"/>
+    <w:lsdException w:name="Body Text" w:semiHidden="1" w:unhideWhenUsed="1"/>
+    <w:lsdException w:name="Body Text Indent" w:semiHidden="1" w:unhideWhenUsed="1"/>
+    <w:lsdException w:name="List Continue" w:semiHidden="1" w:unhideWhenUsed="1"/>
+    <w:lsdException w:name="List Continue 2" w:semiHidden="1" w:unhideWhenUsed="1"/>
+    <w:lsdException w:name="List Continue 3" w:semiHidden="1" w:unhideWhenUsed="1"/>
+    <w:lsdException w:name="List Continue 4" w:semiHidden="1" w:unhideWhenUsed="1"/>
+    <w:lsdException w:name="List Continue 5" w:semiHidden="1" w:unhideWhenUsed="1"/>
+    <w:lsdException w:name="Message Header" w:semiHidden="1" w:unhideWhenUsed="1"/>
+    <w:lsdException w:name="Subtitle" w:uiPriority="11" w:qFormat="1"/>
+    <w:lsdException w:name="Salutation" w:semiHidden="1" w:unhideWhenUsed="1"/>
+    <w:lsdException w:name="Date" w:semiHidden="1" w:unhideWhenUsed="1"/>
+    <w:lsdException w:name="Body Text First Indent" w:semiHidden="1" w:unhideWhenUsed="1"/>
+    <w:lsdException w:name="Body Text First Indent 2" w:semiHidden="1" w:unhideWhenUsed="1"/>
+    <w:lsdException w:name="Note Heading" w:semiHidden="1" w:unhideWhenUsed="1"/>
+    <w:lsdException w:name="Body Text 2" w:semiHidden="1" w:unhideWhenUsed="1"/>
+    <w:lsdException w:name="Body Text 3" w:semiHidden="1" w:unhideWhenUsed="1"/>
+    <w:lsdException w:name="Body Text Indent 2" w:semiHidden="1" w:unhideWhenUsed="1"/>
+    <w:lsdException w:name="Body Text Indent 3" w:semiHidden="1" w:unhideWhenUsed="1"/>
+    <w:lsdException w:name="Block Text" w:semiHidden="1" w:unhideWhenUsed="1"/>
+    <w:lsdException w:name="Hyperlink" w:semiHidden="1" w:unhideWhenUsed="1"/>
+    <w:lsdException w:name="FollowedHyperlink" w:semiHidden="1" w:unhideWhenUsed="1"/>
+    <w:lsdException w:name="Strong" w:uiPriority="22" w:qFormat="1"/>
+    <w:lsdException w:name="Emphasis" w:uiPriority="20" w:qFormat="1"/>
+    <w:lsdException w:name="Document Map" w:semiHidden="1" w:unhideWhenUsed="1"/>
+    <w:lsdException w:name="Plain Text" w:semiHidden="1" w:unhideWhenUsed="1"/>
+    <w:lsdException w:name="E-mail Signature" w:semiHidden="1" w:unhideWhenUsed="1"/>
+    <w:lsdException w:name="HTML Top of Form" w:semiHidden="1" w:unhideWhenUsed="1"/>
+    <w:lsdException w:name="HTML Bottom of Form" w:semiHidden="1" w:unhideWhenUsed="1"/>
+    <w:lsdException w:name="Normal (Web)" w:semiHidden="1" w:unhideWhenUsed="1"/>
+    <w:lsdException w:name="HTML Acronym" w:semiHidden="1" w:unhideWhenUsed="1"/>
+    <w:lsdException w:name="HTML Address" w:semiHidden="1" w:unhideWhenUsed="1"/>
+    <w:lsdException w:name="HTML Cite" w:semiHidden="1" w:unhideWhenUsed="1"/>
+    <w:lsdException w:name="HTML Code" w:semiHidden="1" w:unhideWhenUsed="1"/>
+    <w:lsdException w:name="HTML Definition" w:semiHidden="1" w:unhideWhenUsed="1"/>
+    <w:lsdException w:name="HTML Keyboard" w:semiHidden="1" w:unhideWhenUsed="1"/>
+    <w:lsdException w:name="HTML Preformatted" w:semiHidden="1" w:unhideWhenUsed="1"/>
+    <w:lsdException w:name="HTML Sample" w:semiHidden="1" w:unhideWhenUsed="1"/>
+    <w:lsdException w:name="HTML Typewriter" w:semiHidden="1" w:unhideWhenUsed="1"/>
+    <w:lsdException w:name="HTML Variable" w:semiHidden="1" w:unhideWhenUsed="1"/>
+    <w:lsdException w:name="Normal Table" w:semiHidden="1" w:unhideWhenUsed="1"/>
+    <w:lsdException w:name="annotation subject" w:semiHidden="1" w:unhideWhenUsed="1"/>
+    <w:lsdException w:name="No List" w:semiHidden="1" w:unhideWhenUsed="1"/>
+    <w:lsdException w:name="Outline List 1" w:semiHidden="1" w:unhideWhenUsed="1"/>
+    <w:lsdException w:name="Outline List 2" w:semiHidden="1" w:unhideWhenUsed="1"/>
+    <w:lsdException w:name="Outline List 3" w:semiHidden="1" w:unhideWhenUsed="1"/>
+    <w:lsdException w:name="Table Simple 1" w:semiHidden="1" w:unhideWhenUsed="1"/>
+    <w:lsdException w:name="Table Simple 2" w:semiHidden="1" w:unhideWhenUsed="1"/>
+    <w:lsdException w:name="Table Simple 3" w:semiHidden="1" w:unhideWhenUsed="1"/>
+    <w:lsdException w:name="Table Classic 1" w:semiHidden="1" w:unhideWhenUsed="1"/>
+    <w:lsdException w:name="Table Classic 2" w:semiHidden="1" w:unhideWhenUsed="1"/>
+    <w:lsdException w:name="Table Classic 3" w:semiHidden="1" w:unhideWhenUsed="1"/>
+    <w:lsdException w:name="Table Classic 4" w:semiHidden="1" w:unhideWhenUsed="1"/>
+    <w:lsdException w:name="Table Colorful 1" w:semiHidden="1" w:unhideWhenUsed="1"/>
+    <w:lsdException w:name="Table Colorful 2" w:semiHidden="1" w:unhideWhenUsed="1"/>
+    <w:lsdException w:name="Table Colorful 3" w:semiHidden="1" w:unhideWhenUsed="1"/>
+    <w:lsdException w:name="Table Columns 1" w:semiHidden="1" w:unhideWhenUsed="1"/>
+    <w:lsdException w:name="Table Columns 2" w:semiHidden="1" w:unhideWhenUsed="1"/>
+    <w:lsdException w:name="Table Columns 3" w:semiHidden="1" w:unhideWhenUsed="1"/>
+    <w:lsdException w:name="Table Columns 4" w:semiHidden="1" w:unhideWhenUsed="1"/>
+    <w:lsdException w:name="Table Columns 5" w:semiHidden="1" w:unhideWhenUsed="1"/>
+    <w:lsdException w:name="Table Grid 1" w:semiHidden="1" w:unhideWhenUsed="1"/>
+    <w:lsdException w:name="Table Grid 2" w:semiHidden="1" w:unhideWhenUsed="1"/>
+    <w:lsdException w:name="Table Grid 3" w:semiHidden="1" w:unhideWhenUsed="1"/>
+    <w:lsdException w:name="Table Grid 4" w:semiHidden="1" w:unhideWhenUsed="1"/>
+    <w:lsdException w:name="Table Grid 5" w:semiHidden="1" w:unhideWhenUsed="1"/>
+    <w:lsdException w:name="Table Grid 6" w:semiHidden="1" w:unhideWhenUsed="1"/>
+    <w:lsdException w:name="Table Grid 7" w:semiHidden="1" w:unhideWhenUsed="1"/>
+    <w:lsdException w:name="Table Grid 8" w:semiHidden="1" w:unhideWhenUsed="1"/>
+    <w:lsdException w:name="Table List 1" w:semiHidden="1" w:unhideWhenUsed="1"/>
+    <w:lsdException w:name="Table List 2" w:semiHidden="1" w:unhideWhenUsed="1"/>
+    <w:lsdException w:name="Table List 3" w:semiHidden="1" w:unhideWhenUsed="1"/>
+    <w:lsdException w:name="Table List 4" w:semiHidden="1" w:unhideWhenUsed="1"/>
+    <w:lsdException w:name="Table List 5" w:semiHidden="1" w:unhideWhenUsed="1"/>
+    <w:lsdException w:name="Table List 6" w:semiHidden="1" w:unhideWhenUsed="1"/>
+    <w:lsdException w:name="Table List 7" w:semiHidden="1" w:unhideWhenUsed="1"/>
+    <w:lsdException w:name="Table List 8" w:semiHidden="1" w:unhideWhenUsed="1"/>
+    <w:lsdException w:name="Table 3D effects 1" w:semiHidden="1" w:unhideWhenUsed="1"/>
+    <w:lsdException w:name="Table 3D effects 2" w:semiHidden="1" w:unhideWhenUsed="1"/>
+    <w:lsdException w:name="Table 3D effects 3" w:semiHidden="1" w:unhideWhenUsed="1"/>
+    <w:lsdException w:name="Table Contemporary" w:semiHidden="1" w:unhideWhenUsed="1"/>
+    <w:lsdException w:name="Table Elegant" w:semiHidden="1" w:unhideWhenUsed="1"/>
+    <w:lsdException w:name="Table Professional" w:semiHidden="1" w:unhideWhenUsed="1"/>
+    <w:lsdException w:name="Table Subtle 1" w:semiHidden="1" w:unhideWhenUsed="1"/>
+    <w:lsdException w:name="Table Subtle 2" w:semiHidden="1" w:unhideWhenUsed="1"/>
+    <w:lsdException w:name="Table Web 1" w:semiHidden="1" w:unhideWhenUsed="1"/>
+    <w:lsdException w:name="Table Web 2" w:semiHidden="1" w:unhideWhenUsed="1"/>
+    <w:lsdException w:name="Table Web 3" w:semiHidden="1" w:unhideWhenUsed="1"/>
+    <w:lsdException w:name="Balloon Text" w:semiHidden="1" w:unhideWhenUsed="1"/>
+    <w:lsdException w:name="Table Grid" w:uiPriority="39"/>
+    <w:lsdException w:name="Table Theme" w:semiHidden="1" w:unhideWhenUsed="1"/>
+    <w:lsdException w:name="Placeholder Text" w:semiHidden="1"/>
+    <w:lsdException w:name="No Spacing" w:uiPriority="1" w:qFormat="1"/>
+    <w:lsdException w:name="Light Shading" w:uiPriority="60"/>
+    <w:lsdException w:name="Light List" w:uiPriority="61"/>
+    <w:lsdException w:name="Light Grid" w:uiPriority="62"/>
+    <w:lsdException w:name="Medium Shading 1" w:uiPriority="63"/>
+    <w:lsdException w:name="Medium Shading 2" w:uiPriority="64"/>
+    <w:lsdException w:name="Medium List 1" w:uiPriority="65"/>
+    <w:lsdException w:name="Medium List 2" w:uiPriority="66"/>
+    <w:lsdException w:name="Medium Grid 1" w:uiPriority="67"/>
+    <w:lsdException w:name="Medium Grid 2" w:uiPriority="68"/>
+    <w:lsdException w:name="Medium Grid 3" w:uiPriority="69"/>
+    <w:lsdException w:name="Dark List" w:uiPriority="70"/>
+    <w:lsdException w:name="Colorful Shading" w:uiPriority="71"/>
+    <w:lsdException w:name="Colorful List" w:uiPriority="72"/>
+    <w:lsdException w:name="Colorful Grid" w:uiPriority="73"/>
+    <w:lsdException w:name="Light Shading Accent 1" w:uiPriority="60"/>
+    <w:lsdException w:name="Light List Accent 1" w:uiPriority="61"/>
+    <w:lsdException w:name="Light Grid Accent 1" w:uiPriority="62"/>
+    <w:lsdException w:name="Medium Shading 1 Accent 1" w:uiPriority="63"/>
+    <w:lsdException w:name="Medium Shading 2 Accent 1" w:uiPriority="64"/>
+    <w:lsdException w:name="Medium List 1 Accent 1" w:uiPriority="65"/>
+    <w:lsdException w:name="Revision" w:semiHidden="1"/>
+    <w:lsdException w:name="List Paragraph" w:uiPriority="34" w:qFormat="1"/>
+    <w:lsdException w:name="Quote" w:uiPriority="29" w:qFormat="1"/>
+    <w:lsdException w:name="Intense Quote" w:uiPriority="30" w:qFormat="1"/>
+    <w:lsdException w:name="Medium List 2 Accent 1" w:uiPriority="66"/>
+    <w:lsdException w:name="Medium Grid 1 Accent 1" w:uiPriority="67"/>
+    <w:lsdException w:name="Medium Grid 2 Accent 1" w:uiPriority="68"/>
+    <w:lsdException w:name="Medium Grid 3 Accent 1" w:uiPriority="69"/>
+    <w:lsdException w:name="Dark List Accent 1" w:uiPriority="70"/>
+    <w:lsdException w:name="Colorful Shading Accent 1" w:uiPriority="71"/>
+    <w:lsdException w:name="Colorful List Accent 1" w:uiPriority="72"/>
+    <w:lsdException w:name="Colorful Grid Accent 1" w:uiPriority="73"/>
+    <w:lsdException w:name="Light Shading Accent 2" w:uiPriority="60"/>
+    <w:lsdException w:name="Light List Accent 2" w:uiPriority="61"/>
+    <w:lsdException w:name="Light Grid Accent 2" w:uiPriority="62"/>
+    <w:lsdException w:name="Medium Shading 1 Accent 2" w:uiPriority="63"/>
+    <w:lsdException w:name="Medium Shading 2 Accent 2" w:uiPriority="64"/>
+    <w:lsdException w:name="Medium List 1 Accent 2" w:uiPriority="65"/>
+    <w:lsdException w:name="Medium List 2 Accent 2" w:uiPriority="66"/>
+    <w:lsdException w:name="Medium Grid 1 Accent 2" w:uiPriority="67"/>
+    <w:lsdException w:name="Medium Grid 2 Accent 2" w:uiPriority="68"/>
+    <w:lsdException w:name="Medium Grid 3 Accent 2" w:uiPriority="69"/>
+    <w:lsdException w:name="Dark List Accent 2" w:uiPriority="70"/>
+    <w:lsdException w:name="Colorful Shading Accent 2" w:uiPriority="71"/>
+    <w:lsdException w:name="Colorful List Accent 2" w:uiPriority="72"/>
+    <w:lsdException w:name="Colorful Grid Accent 2" w:uiPriority="73"/>
+    <w:lsdException w:name="Light Shading Accent 3" w:uiPriority="60"/>
+    <w:lsdException w:name="Light List Accent 3" w:uiPriority="61"/>
+    <w:lsdException w:name="Light Grid Accent 3" w:uiPriority="62"/>
+    <w:lsdException w:name="Medium Shading 1 Accent 3" w:uiPriority="63"/>
+    <w:lsdException w:name="Medium Shading 2 Accent 3" w:uiPriority="64"/>
+    <w:lsdException w:name="Medium List 1 Accent 3" w:uiPriority="65"/>
+    <w:lsdException w:name="Medium List 2 Accent 3" w:uiPriority="66"/>
+    <w:lsdException w:name="Medium Grid 1 Accent 3" w:uiPriority="67"/>
+    <w:lsdException w:name="Medium Grid 2 Accent 3" w:uiPriority="68"/>
+    <w:lsdException w:name="Medium Grid 3 Accent 3" w:uiPriority="69"/>
+    <w:lsdException w:name="Dark List Accent 3" w:uiPriority="70"/>
+    <w:lsdException w:name="Colorful Shading Accent 3" w:uiPriority="71"/>
+    <w:lsdException w:name="Colorful List Accent 3" w:uiPriority="72"/>
+    <w:lsdException w:name="Colorful Grid Accent 3" w:uiPriority="73"/>
+    <w:lsdException w:name="Light Shading Accent 4" w:uiPriority="60"/>
+    <w:lsdException w:name="Light List Accent 4" w:uiPriority="61"/>
+    <w:lsdException w:name="Light Grid Accent 4" w:uiPriority="62"/>
+    <w:lsdException w:name="Medium Shading 1 Accent 4" w:uiPriority="63"/>
+    <w:lsdException w:name="Medium Shading 2 Accent 4" w:uiPriority="64"/>
+    <w:lsdException w:name="Medium List 1 Accent 4" w:uiPriority="65"/>
+    <w:lsdException w:name="Medium List 2 Accent 4" w:uiPriority="66"/>
+    <w:lsdException w:name="Medium Grid 1 Accent 4" w:uiPriority="67"/>
+    <w:lsdException w:name="Medium Grid 2 Accent 4" w:uiPriority="68"/>
+    <w:lsdException w:name="Medium Grid 3 Accent 4" w:uiPriority="69"/>
+    <w:lsdException w:name="Dark List Accent 4" w:uiPriority="70"/>
+    <w:lsdException w:name="Colorful Shading Accent 4" w:uiPriority="71"/>
+    <w:lsdException w:name="Colorful List Accent 4" w:uiPriority="72"/>
+    <w:lsdException w:name="Colorful Grid Accent 4" w:uiPriority="73"/>
+    <w:lsdException w:name="Light Shading Accent 5" w:uiPriority="60"/>
+    <w:lsdException w:name="Light List Accent 5" w:uiPriority="61"/>
+    <w:lsdException w:name="Light Grid Accent 5" w:uiPriority="62"/>
+    <w:lsdException w:name="Medium Shading 1 Accent 5" w:uiPriority="63"/>
+    <w:lsdException w:name="Medium Shading 2 Accent 5" w:uiPriority="64"/>
+    <w:lsdException w:name="Medium List 1 Accent 5" w:uiPriority="65"/>
+    <w:lsdException w:name="Medium List 2 Accent 5" w:uiPriority="66"/>
+    <w:lsdException w:name="Medium Grid 1 Accent 5" w:uiPriority="67"/>
+    <w:lsdException w:name="Medium Grid 2 Accent 5" w:uiPriority="68"/>
+    <w:lsdException w:name="Medium Grid 3 Accent 5" w:uiPriority="69"/>
+    <w:lsdException w:name="Dark List Accent 5" w:uiPriority="70"/>
+    <w:lsdException w:name="Colorful Shading Accent 5" w:uiPriority="71"/>
+    <w:lsdException w:name="Colorful List Accent 5" w:uiPriority="72"/>
+    <w:lsdException w:name="Colorful Grid Accent 5" w:uiPriority="73"/>
+    <w:lsdException w:name="Light Shading Accent 6" w:uiPriority="60"/>
+    <w:lsdException w:name="Light List Accent 6" w:uiPriority="61"/>
+    <w:lsdException w:name="Light Grid Accent 6" w:uiPriority="62"/>
+    <w:lsdException w:name="Medium Shading 1 Accent 6" w:uiPriority="63"/>
+    <w:lsdException w:name="Medium Shading 2 Accent 6" w:uiPriority="64"/>
+    <w:lsdException w:name="Medium List 1 Accent 6" w:uiPriority="65"/>
+    <w:lsdException w:name="Medium List 2 Accent 6" w:uiPriority="66"/>
+    <w:lsdException w:name="Medium Grid 1 Accent 6" w:uiPriority="67"/>
+    <w:lsdException w:name="Medium Grid 2 Accent 6" w:uiPriority="68"/>
+    <w:lsdException w:name="Medium Grid 3 Accent 6" w:uiPriority="69"/>
+    <w:lsdException w:name="Dark List Accent 6" w:uiPriority="70"/>
+    <w:lsdException w:name="Colorful Shading Accent 6" w:uiPriority="71"/>
+    <w:lsdException w:name="Colorful List Accent 6" w:uiPriority="72"/>
+    <w:lsdException w:name="Colorful Grid Accent 6" w:uiPriority="73"/>
+    <w:lsdException w:name="Subtle Emphasis" w:uiPriority="19" w:qFormat="1"/>
+    <w:lsdException w:name="Intense Emphasis" w:uiPriority="21" w:qFormat="1"/>
+    <w:lsdException w:name="Subtle Reference" w:uiPriority="31" w:qFormat="1"/>
+    <w:lsdException w:name="Intense Reference" w:uiPriority="32" w:qFormat="1"/>
+    <w:lsdException w:name="Book Title" w:uiPriority="33" w:qFormat="1"/>
+    <w:lsdException w:name="Bibliography" w:semiHidden="1" w:uiPriority="37" w:unhideWhenUsed="1"/>
+    <w:lsdException w:name="TOC Heading" w:semiHidden="1" w:uiPriority="39" w:unhideWhenUsed="1" w:qFormat="1"/>
+    <w:lsdException w:name="Plain Table 1" w:uiPriority="41"/>
+    <w:lsdException w:name="Plain Table 2" w:uiPriority="42"/>
+    <w:lsdException w:name="Plain Table 3" w:uiPriority="43"/>
+    <w:lsdException w:name="Plain Table 4" w:uiPriority="44"/>
+    <w:lsdException w:name="Plain Table 5" w:uiPriority="45"/>
+    <w:lsdException w:name="Grid Table Light" w:uiPriority="40"/>
+    <w:lsdException w:name="Grid Table 1 Light" w:uiPriority="46"/>
+    <w:lsdException w:name="Grid Table 2" w:uiPriority="47"/>
+    <w:lsdException w:name="Grid Table 3" w:uiPriority="48"/>
+    <w:lsdException w:name="Grid Table 4" w:uiPriority="49"/>
+    <w:lsdException w:name="Grid Table 5 Dark" w:uiPriority="50"/>
+    <w:lsdException w:name="Grid Table 6 Colorful" w:uiPriority="51"/>
+    <w:lsdException w:name="Grid Table 7 Colorful" w:uiPriority="52"/>
+    <w:lsdException w:name="Grid Table 1 Light Accent 1" w:uiPriority="46"/>
+    <w:lsdException w:name="Grid Table 2 Accent 1" w:uiPriority="47"/>
+    <w:lsdException w:name="Grid Table 3 Accent 1" w:uiPriority="48"/>
+    <w:lsdException w:name="Grid Table 4 Accent 1" w:uiPriority="49"/>
+    <w:lsdException w:name="Grid Table 5 Dark Accent 1" w:uiPriority="50"/>
+    <w:lsdException w:name="Grid Table 6 Colorful Accent 1" w:uiPriority="51"/>
+    <w:lsdException w:name="Grid Table 7 Colorful Accent 1" w:uiPriority="52"/>
+    <w:lsdException w:name="Grid Table 1 Light Accent 2" w:uiPriority="46"/>
+    <w:lsdException w:name="Grid Table 2 Accent 2" w:uiPriority="47"/>
+    <w:lsdException w:name="Grid Table 3 Accent 2" w:uiPriority="48"/>
+    <w:lsdException w:name="Grid Table 4 Accent 2" w:uiPriority="49"/>
+    <w:lsdException w:name="Grid Table 5 Dark Accent 2" w:uiPriority="50"/>
+    <w:lsdException w:name="Grid Table 6 Colorful Accent 2" w:uiPriority="51"/>
+    <w:lsdException w:name="Grid Table 7 Colorful Accent 2" w:uiPriority="52"/>
+    <w:lsdException w:name="Grid Table 1 Light Accent 3" w:uiPriority="46"/>
+    <w:lsdException w:name="Grid Table 2 Accent 3" w:uiPriority="47"/>
+    <w:lsdException w:name="Grid Table 3 Accent 3" w:uiPriority="48"/>
+    <w:lsdException w:name="Grid Table 4 Accent 3" w:uiPriority="49"/>
+    <w:lsdException w:name="Grid Table 5 Dark Accent 3" w:uiPriority="50"/>
+    <w:lsdException w:name="Grid Table 6 Colorful Accent 3" w:uiPriority="51"/>
+    <w:lsdException w:name="Grid Table 7 Colorful Accent 3" w:uiPriority="52"/>
+    <w:lsdException w:name="Grid Table 1 Light Accent 4" w:uiPriority="46"/>
+    <w:lsdException w:name="Grid Table 2 Accent 4" w:uiPriority="47"/>
+    <w:lsdException w:name="Grid Table 3 Accent 4" w:uiPriority="48"/>
+    <w:lsdException w:name="Grid Table 4 Accent 4" w:uiPriority="49"/>
+    <w:lsdException w:name="Grid Table 5 Dark Accent 4" w:uiPriority="50"/>
+    <w:lsdException w:name="Grid Table 6 Colorful Accent 4" w:uiPriority="51"/>
+    <w:lsdException w:name="Grid Table 7 Colorful Accent 4" w:uiPriority="52"/>
+    <w:lsdException w:name="Grid Table 1 Light Accent 5" w:uiPriority="46"/>
+    <w:lsdException w:name="Grid Table 2 Accent 5" w:uiPriority="47"/>
+    <w:lsdException w:name="Grid Table 3 Accent 5" w:uiPriority="48"/>
+    <w:lsdException w:name="Grid Table 4 Accent 5" w:uiPriority="49"/>
+    <w:lsdException w:name="Grid Table 5 Dark Accent 5" w:uiPriority="50"/>
+    <w:lsdException w:name="Grid Table 6 Colorful Accent 5" w:uiPriority="51"/>
+    <w:lsdException w:name="Grid Table 7 Colorful Accent 5" w:uiPriority="52"/>
+    <w:lsdException w:name="Grid Table 1 Light Accent 6" w:uiPriority="46"/>
+    <w:lsdException w:name="Grid Table 2 Accent 6" w:uiPriority="47"/>
+    <w:lsdException w:name="Grid Table 3 Accent 6" w:uiPriority="48"/>
+    <w:lsdException w:name="Grid Table 4 Accent 6" w:uiPriority="49"/>
+    <w:lsdException w:name="Grid Table 5 Dark Accent 6" w:uiPriority="50"/>
+    <w:lsdException w:name="Grid Table 6 Colorful Accent 6" w:uiPriority="51"/>
+    <w:lsdException w:name="Grid Table 7 Colorful Accent 6" w:uiPriority="52"/>
+    <w:lsdException w:name="List Table 1 Light" w:uiPriority="46"/>
+    <w:lsdException w:name="List Table 2" w:uiPriority="47"/>
+    <w:lsdException w:name="List Table 3" w:uiPriority="48"/>
+    <w:lsdException w:name="List Table 4" w:uiPriority="49"/>
+    <w:lsdException w:name="List Table 5 Dark" w:uiPriority="50"/>
+    <w:lsdException w:name="List Table 6 Colorful" w:uiPriority="51"/>
+    <w:lsdException w:name="List Table 7 Colorful" w:uiPriority="52"/>
+    <w:lsdException w:name="List Table 1 Light Accent 1" w:uiPriority="46"/>
+    <w:lsdException w:name="List Table 2 Accent 1" w:uiPriority="47"/>
+    <w:lsdException w:name="List Table 3 Accent 1" w:uiPriority="48"/>
+    <w:lsdException w:name="List Table 4 Accent 1" w:uiPriority="49"/>
+    <w:lsdException w:name="List Table 5 Dark Accent 1" w:uiPriority="50"/>
+    <w:lsdException w:name="List Table 6 Colorful Accent 1" w:uiPriority="51"/>
+    <w:lsdException w:name="List Table 7 Colorful Accent 1" w:uiPriority="52"/>
+    <w:lsdException w:name="List Table 1 Light Accent 2" w:uiPriority="46"/>
+    <w:lsdException w:name="List Table 2 Accent 2" w:uiPriority="47"/>
+    <w:lsdException w:name="List Table 3 Accent 2" w:uiPriority="48"/>
+    <w:lsdException w:name="List Table 4 Accent 2" w:uiPriority="49"/>
+    <w:lsdException w:name="List Table 5 Dark Accent 2" w:uiPriority="50"/>
+    <w:lsdException w:name="List Table 6 Colorful Accent 2" w:uiPriority="51"/>
+    <w:lsdException w:name="List Table 7 Colorful Accent 2" w:uiPriority="52"/>
+    <w:lsdException w:name="List Table 1 Light Accent 3" w:uiPriority="46"/>
+    <w:lsdException w:name="List Table 2 Accent 3" w:uiPriority="47"/>
+    <w:lsdException w:name="List Table 3 Accent 3" w:uiPriority="48"/>
+    <w:lsdException w:name="List Table 4 Accent 3" w:uiPriority="49"/>
+    <w:lsdException w:name="List Table 5 Dark Accent 3" w:uiPriority="50"/>
+    <w:lsdException w:name="List Table 6 Colorful Accent 3" w:uiPriority="51"/>
+    <w:lsdException w:name="List Table 7 Colorful Accent 3" w:uiPriority="52"/>
+    <w:lsdException w:name="List Table 1 Light Accent 4" w:uiPriority="46"/>
+    <w:lsdException w:name="List Table 2 Accent 4" w:uiPriority="47"/>
+    <w:lsdException w:name="List Table 3 Accent 4" w:uiPriority="48"/>
+    <w:lsdException w:name="List Table 4 Accent 4" w:uiPriority="49"/>
+    <w:lsdException w:name="List Table 5 Dark Accent 4" w:uiPriority="50"/>
+    <w:lsdException w:name="List Table 6 Colorful Accent 4" w:uiPriority="51"/>
+    <w:lsdException w:name="List Table 7 Colorful Accent 4" w:uiPriority="52"/>
+    <w:lsdException w:name="List Table 1 Light Accent 5" w:uiPriority="46"/>
+    <w:lsdException w:name="List Table 2 Accent 5" w:uiPriority="47"/>
+    <w:lsdException w:name="List Table 3 Accent 5" w:uiPriority="48"/>
+    <w:lsdException w:name="List Table 4 Accent 5" w:uiPriority="49"/>
+    <w:lsdException w:name="List Table 5 Dark Accent 5" w:uiPriority="50"/>
+    <w:lsdException w:name="List Table 6 Colorful Accent 5" w:uiPriority="51"/>
+    <w:lsdException w:name="List Table 7 Colorful Accent 5" w:uiPriority="52"/>
+    <w:lsdException w:name="List Table 1 Light Accent 6" w:uiPriority="46"/>
+    <w:lsdException w:name="List Table 2 Accent 6" w:uiPriority="47"/>
+    <w:lsdException w:name="List Table 3 Accent 6" w:uiPriority="48"/>
+    <w:lsdException w:name="List Table 4 Accent 6" w:uiPriority="49"/>
+    <w:lsdException w:name="List Table 5 Dark Accent 6" w:uiPriority="50"/>
+    <w:lsdException w:name="List Table 6 Colorful Accent 6" w:uiPriority="51"/>
+    <w:lsdException w:name="List Table 7 Colorful Accent 6" w:uiPriority="52"/>
   </w:latentStyles>
   <w:style w:type="paragraph" w:default="1" w:styleId="Normal">
     <w:name w:val="Normal"/>
@@ -291,7 +690,6 @@
     <w:uiPriority w:val="99"/>
     <w:semiHidden/>
     <w:unhideWhenUsed/>
-    <w:qFormat/>
     <w:tblPr>
       <w:tblInd w:w="0" w:type="dxa"/>
       <w:tblCellMar>
@@ -600,7 +998,7 @@
   <a:extraClrSchemeLst/>
   <a:extLst>
     <a:ext uri="{05A4C25C-085E-4340-85A3-A5531E510DB2}">
-      <thm15:themeFamily xmlns="" xmlns:thm15="http://schemas.microsoft.com/office/thememl/2012/main" name="Office Theme" id="{62F939B6-93AF-4DB8-9C6B-D6C7DFDC589F}" vid="{4A3C46E8-61CC-4603-A589-7422A47A8E4A}"/>
+      <thm15:themeFamily xmlns:thm15="http://schemas.microsoft.com/office/thememl/2012/main" name="Office Theme" id="{62F939B6-93AF-4DB8-9C6B-D6C7DFDC589F}" vid="{4A3C46E8-61CC-4603-A589-7422A47A8E4A}"/>
     </a:ext>
   </a:extLst>
 </a:theme>

</xml_diff>